<commit_message>
added design doc edit
</commit_message>
<xml_diff>
--- a/Design Doc for Harbor Task Review Tool.docx
+++ b/Design Doc for Harbor Task Review Tool.docx
@@ -26,35 +26,6 @@
         </w:rPr>
         <w:t xml:space="preserve"> </w:t>
       </w:r>
-      <w:hyperlink r:id="rId5" w:history="1">
-        <w:r>
-          <w:rPr>
-            <w:rStyle w:val="Hyperlink"/>
-            <w:rFonts w:ascii="Times New Roman" w:hAnsi="Times New Roman" w:cs="Times New Roman"/>
-            <w:sz w:val="22"/>
-            <w:szCs w:val="22"/>
-          </w:rPr>
-          <w:t>https://abundant-ai-take-home-fro</w:t>
-        </w:r>
-        <w:r>
-          <w:rPr>
-            <w:rStyle w:val="Hyperlink"/>
-            <w:rFonts w:ascii="Times New Roman" w:hAnsi="Times New Roman" w:cs="Times New Roman"/>
-            <w:sz w:val="22"/>
-            <w:szCs w:val="22"/>
-          </w:rPr>
-          <w:t>n</w:t>
-        </w:r>
-        <w:r>
-          <w:rPr>
-            <w:rStyle w:val="Hyperlink"/>
-            <w:rFonts w:ascii="Times New Roman" w:hAnsi="Times New Roman" w:cs="Times New Roman"/>
-            <w:sz w:val="22"/>
-            <w:szCs w:val="22"/>
-          </w:rPr>
-          <w:t>tend-kyy2cunso.vercel.app</w:t>
-        </w:r>
-      </w:hyperlink>
     </w:p>
     <w:p>
       <w:pPr>
@@ -469,25 +440,7 @@
           <w:sz w:val="22"/>
           <w:szCs w:val="22"/>
         </w:rPr>
-        <w:t xml:space="preserve">Key Technical Decisions: I was considering hosting the backend API of the application on a separate platform (Railway), but I decided instead to simplify the application and use Next.js route handlers so that the full application can be hosted on </w:t>
-      </w:r>
-      <w:proofErr w:type="spellStart"/>
-      <w:r>
-        <w:rPr>
-          <w:rFonts w:ascii="Times New Roman" w:hAnsi="Times New Roman" w:cs="Times New Roman"/>
-          <w:sz w:val="22"/>
-          <w:szCs w:val="22"/>
-        </w:rPr>
-        <w:t>Vercel</w:t>
-      </w:r>
-      <w:proofErr w:type="spellEnd"/>
-      <w:r>
-        <w:rPr>
-          <w:rFonts w:ascii="Times New Roman" w:hAnsi="Times New Roman" w:cs="Times New Roman"/>
-          <w:sz w:val="22"/>
-          <w:szCs w:val="22"/>
-        </w:rPr>
-        <w:t xml:space="preserve"> only.</w:t>
+        <w:t>Key Technical Decisions: I was considering hosting the backend API of the application on a separate platform (Railway), but I decided instead to simplify the application and use Next.js route handlers so that the full application can be hosted on Vercel only.</w:t>
       </w:r>
       <w:r>
         <w:rPr>
@@ -519,43 +472,7 @@
           <w:sz w:val="22"/>
           <w:szCs w:val="22"/>
         </w:rPr>
-        <w:t xml:space="preserve"> I also decided to make sure that user information such as user id, </w:t>
-      </w:r>
-      <w:proofErr w:type="spellStart"/>
-      <w:r>
-        <w:rPr>
-          <w:rFonts w:ascii="Times New Roman" w:hAnsi="Times New Roman" w:cs="Times New Roman"/>
-          <w:sz w:val="22"/>
-          <w:szCs w:val="22"/>
-        </w:rPr>
-        <w:t>clerk_id</w:t>
-      </w:r>
-      <w:proofErr w:type="spellEnd"/>
-      <w:r>
-        <w:rPr>
-          <w:rFonts w:ascii="Times New Roman" w:hAnsi="Times New Roman" w:cs="Times New Roman"/>
-          <w:sz w:val="22"/>
-          <w:szCs w:val="22"/>
-        </w:rPr>
-        <w:t xml:space="preserve">, email, name, and role were all immediately stored in a </w:t>
-      </w:r>
-      <w:proofErr w:type="spellStart"/>
-      <w:r>
-        <w:rPr>
-          <w:rFonts w:ascii="Times New Roman" w:hAnsi="Times New Roman" w:cs="Times New Roman"/>
-          <w:sz w:val="22"/>
-          <w:szCs w:val="22"/>
-        </w:rPr>
-        <w:t>Supabase</w:t>
-      </w:r>
-      <w:proofErr w:type="spellEnd"/>
-      <w:r>
-        <w:rPr>
-          <w:rFonts w:ascii="Times New Roman" w:hAnsi="Times New Roman" w:cs="Times New Roman"/>
-          <w:sz w:val="22"/>
-          <w:szCs w:val="22"/>
-        </w:rPr>
-        <w:t xml:space="preserve"> SQL table as soon as a user creates their account so that the application can effectively </w:t>
+        <w:t xml:space="preserve"> I also decided to make sure that user information such as user id, clerk_id, email, name, and role were all immediately stored in a Supabase SQL table as soon as a user creates their account so that the application can effectively </w:t>
       </w:r>
       <w:r>
         <w:rPr>
@@ -601,25 +518,7 @@
           <w:sz w:val="22"/>
           <w:szCs w:val="22"/>
         </w:rPr>
-        <w:t xml:space="preserve">The application does have some performance shortcomings. Users might notice that upon a “user” submitting a task, or a reviewer requesting changes that the dashboard takes around 10 seconds to update. With more time, I could perhaps rectify these shortcomings </w:t>
-      </w:r>
-      <w:proofErr w:type="gramStart"/>
-      <w:r>
-        <w:rPr>
-          <w:rFonts w:ascii="Times New Roman" w:hAnsi="Times New Roman" w:cs="Times New Roman"/>
-          <w:sz w:val="22"/>
-          <w:szCs w:val="22"/>
-        </w:rPr>
-        <w:t>in order to</w:t>
-      </w:r>
-      <w:proofErr w:type="gramEnd"/>
-      <w:r>
-        <w:rPr>
-          <w:rFonts w:ascii="Times New Roman" w:hAnsi="Times New Roman" w:cs="Times New Roman"/>
-          <w:sz w:val="22"/>
-          <w:szCs w:val="22"/>
-        </w:rPr>
-        <w:t xml:space="preserve"> enhance the user experience. I would also like to add other features such as commenting, task templates, email notifications, allowing reviewers to review multiple tasks, and file syntax validation.</w:t>
+        <w:t>The application does have some performance shortcomings. Users might notice that upon a “user” submitting a task, or a reviewer requesting changes that the dashboard takes around 10 seconds to update. With more time, I could perhaps rectify these shortcomings in order to enhance the user experience. I would also like to add other features such as commenting, task templates, email notifications, allowing reviewers to review multiple tasks, and file syntax validation.</w:t>
       </w:r>
     </w:p>
     <w:sectPr>

</xml_diff>

<commit_message>
ui improvements and performance improvements
</commit_message>
<xml_diff>
--- a/Design Doc for Harbor Task Review Tool.docx
+++ b/Design Doc for Harbor Task Review Tool.docx
@@ -440,7 +440,25 @@
           <w:sz w:val="22"/>
           <w:szCs w:val="22"/>
         </w:rPr>
-        <w:t>Key Technical Decisions: I was considering hosting the backend API of the application on a separate platform (Railway), but I decided instead to simplify the application and use Next.js route handlers so that the full application can be hosted on Vercel only.</w:t>
+        <w:t xml:space="preserve">Key Technical Decisions: I was considering hosting the backend API of the application on a separate platform (Railway), but I decided instead to simplify the application and use Next.js route handlers so that the full application can be hosted on </w:t>
+      </w:r>
+      <w:proofErr w:type="spellStart"/>
+      <w:r>
+        <w:rPr>
+          <w:rFonts w:ascii="Times New Roman" w:hAnsi="Times New Roman" w:cs="Times New Roman"/>
+          <w:sz w:val="22"/>
+          <w:szCs w:val="22"/>
+        </w:rPr>
+        <w:t>Vercel</w:t>
+      </w:r>
+      <w:proofErr w:type="spellEnd"/>
+      <w:r>
+        <w:rPr>
+          <w:rFonts w:ascii="Times New Roman" w:hAnsi="Times New Roman" w:cs="Times New Roman"/>
+          <w:sz w:val="22"/>
+          <w:szCs w:val="22"/>
+        </w:rPr>
+        <w:t xml:space="preserve"> only.</w:t>
       </w:r>
       <w:r>
         <w:rPr>
@@ -472,7 +490,43 @@
           <w:sz w:val="22"/>
           <w:szCs w:val="22"/>
         </w:rPr>
-        <w:t xml:space="preserve"> I also decided to make sure that user information such as user id, clerk_id, email, name, and role were all immediately stored in a Supabase SQL table as soon as a user creates their account so that the application can effectively </w:t>
+        <w:t xml:space="preserve"> I also decided to make sure that user information such as user id, </w:t>
+      </w:r>
+      <w:proofErr w:type="spellStart"/>
+      <w:r>
+        <w:rPr>
+          <w:rFonts w:ascii="Times New Roman" w:hAnsi="Times New Roman" w:cs="Times New Roman"/>
+          <w:sz w:val="22"/>
+          <w:szCs w:val="22"/>
+        </w:rPr>
+        <w:t>clerk_id</w:t>
+      </w:r>
+      <w:proofErr w:type="spellEnd"/>
+      <w:r>
+        <w:rPr>
+          <w:rFonts w:ascii="Times New Roman" w:hAnsi="Times New Roman" w:cs="Times New Roman"/>
+          <w:sz w:val="22"/>
+          <w:szCs w:val="22"/>
+        </w:rPr>
+        <w:t xml:space="preserve">, email, name, and role were all immediately stored in a </w:t>
+      </w:r>
+      <w:proofErr w:type="spellStart"/>
+      <w:r>
+        <w:rPr>
+          <w:rFonts w:ascii="Times New Roman" w:hAnsi="Times New Roman" w:cs="Times New Roman"/>
+          <w:sz w:val="22"/>
+          <w:szCs w:val="22"/>
+        </w:rPr>
+        <w:t>Supabase</w:t>
+      </w:r>
+      <w:proofErr w:type="spellEnd"/>
+      <w:r>
+        <w:rPr>
+          <w:rFonts w:ascii="Times New Roman" w:hAnsi="Times New Roman" w:cs="Times New Roman"/>
+          <w:sz w:val="22"/>
+          <w:szCs w:val="22"/>
+        </w:rPr>
+        <w:t xml:space="preserve"> SQL table as soon as a user creates their account so that the application can effectively </w:t>
       </w:r>
       <w:r>
         <w:rPr>
@@ -518,7 +572,25 @@
           <w:sz w:val="22"/>
           <w:szCs w:val="22"/>
         </w:rPr>
-        <w:t>The application does have some performance shortcomings. Users might notice that upon a “user” submitting a task, or a reviewer requesting changes that the dashboard takes around 10 seconds to update. With more time, I could perhaps rectify these shortcomings in order to enhance the user experience. I would also like to add other features such as commenting, task templates, email notifications, allowing reviewers to review multiple tasks, and file syntax validation.</w:t>
+        <w:t xml:space="preserve">The application does have some performance shortcomings. Users might notice that upon a “user” submitting a task, or a reviewer requesting changes that the dashboard takes around 10 seconds to update. With more time, I could perhaps rectify these shortcomings </w:t>
+      </w:r>
+      <w:proofErr w:type="gramStart"/>
+      <w:r>
+        <w:rPr>
+          <w:rFonts w:ascii="Times New Roman" w:hAnsi="Times New Roman" w:cs="Times New Roman"/>
+          <w:sz w:val="22"/>
+          <w:szCs w:val="22"/>
+        </w:rPr>
+        <w:t>in order to</w:t>
+      </w:r>
+      <w:proofErr w:type="gramEnd"/>
+      <w:r>
+        <w:rPr>
+          <w:rFonts w:ascii="Times New Roman" w:hAnsi="Times New Roman" w:cs="Times New Roman"/>
+          <w:sz w:val="22"/>
+          <w:szCs w:val="22"/>
+        </w:rPr>
+        <w:t xml:space="preserve"> enhance the user experience. I would also like to add other features such as commenting, task templates, email notifications, allowing reviewers to review multiple tasks, and file syntax validation.</w:t>
       </w:r>
     </w:p>
     <w:sectPr>

</xml_diff>